<commit_message>
Merge con OFDMtry per i codici di testing
</commit_message>
<xml_diff>
--- a/DiarioDiBordoProgettoSistemi.docx
+++ b/DiarioDiBordoProgettoSistemi.docx
@@ -121,6 +121,150 @@
           <w:i w:val="false"/>
           <w:iCs w:val="false"/>
         </w:rPr>
+      </w:r>
+    </w:p>
+    <w:p>
+      <w:pPr>
+        <w:pStyle w:val="Heading2"/>
+        <w:rPr>
+          <w:i w:val="false"/>
+          <w:i w:val="false"/>
+          <w:iCs w:val="false"/>
+        </w:rPr>
+      </w:pPr>
+      <w:r>
+        <w:rPr>
+          <w:i w:val="false"/>
+          <w:iCs w:val="false"/>
+        </w:rPr>
+        <w:t>26</w:t>
+      </w:r>
+      <w:r>
+        <w:rPr>
+          <w:i w:val="false"/>
+          <w:iCs w:val="false"/>
+        </w:rPr>
+        <w:t>/11/24</w:t>
+      </w:r>
+    </w:p>
+    <w:p>
+      <w:pPr>
+        <w:pStyle w:val="Normal"/>
+        <w:spacing w:before="0" w:after="160"/>
+        <w:rPr>
+          <w:i/>
+          <w:i/>
+          <w:iCs/>
+        </w:rPr>
+      </w:pPr>
+      <w:r>
+        <w:rPr>
+          <w:i/>
+          <w:iCs/>
+        </w:rPr>
+        <w:t>Nicola</w:t>
+      </w:r>
+    </w:p>
+    <w:p>
+      <w:pPr>
+        <w:pStyle w:val="Normal"/>
+        <w:spacing w:before="0" w:after="160"/>
+        <w:rPr>
+          <w:i w:val="false"/>
+          <w:i w:val="false"/>
+          <w:iCs w:val="false"/>
+        </w:rPr>
+      </w:pPr>
+      <w:r>
+        <w:rPr>
+          <w:i w:val="false"/>
+          <w:iCs w:val="false"/>
+        </w:rPr>
+        <w:t>Creazione dei codici per simulazione del sistema di comunicazione sia con codifica che senza codifica. I codici funzionano, ma bisogna fare i vari test. Bisogna pulire il codice.</w:t>
+      </w:r>
+    </w:p>
+    <w:p>
+      <w:pPr>
+        <w:pStyle w:val="Normal"/>
+        <w:spacing w:before="0" w:after="160"/>
+        <w:rPr>
+          <w:i w:val="false"/>
+          <w:i w:val="false"/>
+          <w:iCs w:val="false"/>
+        </w:rPr>
+      </w:pPr>
+      <w:r>
+        <w:rPr>
+          <w:i w:val="false"/>
+          <w:iCs w:val="false"/>
+        </w:rPr>
+      </w:r>
+    </w:p>
+    <w:p>
+      <w:pPr>
+        <w:pStyle w:val="Heading2"/>
+        <w:rPr>
+          <w:i w:val="false"/>
+          <w:i w:val="false"/>
+          <w:iCs w:val="false"/>
+        </w:rPr>
+      </w:pPr>
+      <w:r>
+        <w:rPr>
+          <w:i w:val="false"/>
+          <w:iCs w:val="false"/>
+        </w:rPr>
+        <w:t>2</w:t>
+      </w:r>
+      <w:r>
+        <w:rPr>
+          <w:i w:val="false"/>
+          <w:iCs w:val="false"/>
+        </w:rPr>
+        <w:t>7</w:t>
+      </w:r>
+      <w:r>
+        <w:rPr>
+          <w:i w:val="false"/>
+          <w:iCs w:val="false"/>
+        </w:rPr>
+        <w:t>/11/24</w:t>
+      </w:r>
+    </w:p>
+    <w:p>
+      <w:pPr>
+        <w:pStyle w:val="Normal"/>
+        <w:spacing w:before="0" w:after="160"/>
+        <w:rPr>
+          <w:i/>
+          <w:i/>
+          <w:iCs/>
+        </w:rPr>
+      </w:pPr>
+      <w:r>
+        <w:rPr>
+          <w:i/>
+          <w:iCs/>
+        </w:rPr>
+        <w:t>Nicola</w:t>
+      </w:r>
+    </w:p>
+    <w:p>
+      <w:pPr>
+        <w:pStyle w:val="Normal"/>
+        <w:spacing w:before="0" w:after="160"/>
+        <w:rPr>
+          <w:i w:val="false"/>
+          <w:i w:val="false"/>
+          <w:iCs w:val="false"/>
+        </w:rPr>
+      </w:pPr>
+      <w:r>
+        <w:rPr>
+          <w:i w:val="false"/>
+          <w:iCs w:val="false"/>
+        </w:rPr>
+        <w:t>Creazione del codice con le pluto del sistema senza codifica. Il codice funziona. Bisogna modificare l’header decoding lato RX per non processare il padding finale. Bisogna fare i vari test con modulazioni e code rate diversi. Per ogni modulazione usata, plottare la funzione delle prestazioni (BER vs Eb/No) e compararla con quella teorica data da bertool. Per simulare meglio il canale di comunicazione con fading, prendere il grafico di bertool e calcolare l’SNR ricevuto usando l’approssimazione con il canale di Rayleigh o usando la formula di Friis. Si inizia a lavorare al codice congiunto TX e RX per il feedback.</w:t>
       </w:r>
     </w:p>
     <w:p>
@@ -548,8 +692,9 @@
     <w:qFormat/>
     <w:pPr>
       <w:widowControl/>
+      <w:suppressAutoHyphens w:val="true"/>
       <w:bidi w:val="0"/>
-      <w:spacing w:lineRule="auto" w:line="278" w:before="0" w:after="160"/>
+      <w:spacing w:lineRule="auto" w:line="276" w:before="0" w:after="160"/>
       <w:jc w:val="left"/>
     </w:pPr>
     <w:rPr>

</xml_diff>

<commit_message>
risolto problema della codifica 2
</commit_message>
<xml_diff>
--- a/DiarioDiBordoProgettoSistemi.docx
+++ b/DiarioDiBordoProgettoSistemi.docx
@@ -137,14 +137,7 @@
           <w:i w:val="false"/>
           <w:iCs w:val="false"/>
         </w:rPr>
-        <w:t>26</w:t>
-      </w:r>
-      <w:r>
-        <w:rPr>
-          <w:i w:val="false"/>
-          <w:iCs w:val="false"/>
-        </w:rPr>
-        <w:t>/11/24</w:t>
+        <w:t>26/11/24</w:t>
       </w:r>
     </w:p>
     <w:p>
@@ -214,21 +207,7 @@
           <w:i w:val="false"/>
           <w:iCs w:val="false"/>
         </w:rPr>
-        <w:t>2</w:t>
-      </w:r>
-      <w:r>
-        <w:rPr>
-          <w:i w:val="false"/>
-          <w:iCs w:val="false"/>
-        </w:rPr>
-        <w:t>7</w:t>
-      </w:r>
-      <w:r>
-        <w:rPr>
-          <w:i w:val="false"/>
-          <w:iCs w:val="false"/>
-        </w:rPr>
-        <w:t>/11/24</w:t>
+        <w:t>27/11/24</w:t>
       </w:r>
     </w:p>
     <w:p>
@@ -269,6 +248,46 @@
     </w:p>
     <w:p>
       <w:pPr>
+        <w:pStyle w:val="Heading2"/>
+        <w:rPr>
+          <w:i w:val="false"/>
+          <w:i w:val="false"/>
+          <w:iCs w:val="false"/>
+        </w:rPr>
+      </w:pPr>
+      <w:r>
+        <w:rPr/>
+        <w:t>10</w:t>
+      </w:r>
+      <w:r>
+        <w:rPr/>
+        <w:t>/</w:t>
+      </w:r>
+      <w:r>
+        <w:rPr/>
+        <w:t>12</w:t>
+      </w:r>
+      <w:r>
+        <w:rPr/>
+        <w:t>/24</w:t>
+      </w:r>
+    </w:p>
+    <w:p>
+      <w:pPr>
+        <w:pStyle w:val="Normal"/>
+        <w:rPr>
+          <w:i w:val="false"/>
+          <w:i w:val="false"/>
+          <w:iCs w:val="false"/>
+        </w:rPr>
+      </w:pPr>
+      <w:r>
+        <w:rPr/>
+        <w:t>Risolto finalmente il problema della codifica. Qamdemod non aveva settato il problema UnitAveragePower a true.</w:t>
+      </w:r>
+    </w:p>
+    <w:p>
+      <w:pPr>
         <w:pStyle w:val="Normal"/>
         <w:spacing w:before="0" w:after="160"/>
         <w:rPr>
@@ -278,10 +297,7 @@
         </w:rPr>
       </w:pPr>
       <w:r>
-        <w:rPr>
-          <w:i w:val="false"/>
-          <w:iCs w:val="false"/>
-        </w:rPr>
+        <w:rPr/>
       </w:r>
     </w:p>
     <w:sectPr>

</xml_diff>

<commit_message>
Aggiornamento diario di bordo
</commit_message>
<xml_diff>
--- a/DiarioDiBordoProgettoSistemi.docx
+++ b/DiarioDiBordoProgettoSistemi.docx
@@ -257,19 +257,7 @@
       </w:pPr>
       <w:r>
         <w:rPr/>
-        <w:t>10</w:t>
-      </w:r>
-      <w:r>
-        <w:rPr/>
-        <w:t>/</w:t>
-      </w:r>
-      <w:r>
-        <w:rPr/>
-        <w:t>12</w:t>
-      </w:r>
-      <w:r>
-        <w:rPr/>
-        <w:t>/24</w:t>
+        <w:t>10/12/24</w:t>
       </w:r>
     </w:p>
     <w:p>
@@ -284,6 +272,59 @@
       <w:r>
         <w:rPr/>
         <w:t>Risolto finalmente il problema della codifica. Qamdemod non aveva settato il problema UnitAveragePower a true.</w:t>
+      </w:r>
+    </w:p>
+    <w:p>
+      <w:pPr>
+        <w:pStyle w:val="Normal"/>
+        <w:spacing w:before="0" w:after="160"/>
+        <w:rPr>
+          <w:i w:val="false"/>
+          <w:i w:val="false"/>
+          <w:iCs w:val="false"/>
+        </w:rPr>
+      </w:pPr>
+      <w:r>
+        <w:rPr>
+          <w:i w:val="false"/>
+          <w:iCs w:val="false"/>
+        </w:rPr>
+      </w:r>
+    </w:p>
+    <w:p>
+      <w:pPr>
+        <w:pStyle w:val="Heading2"/>
+        <w:rPr>
+          <w:i w:val="false"/>
+          <w:i w:val="false"/>
+          <w:iCs w:val="false"/>
+        </w:rPr>
+      </w:pPr>
+      <w:r>
+        <w:rPr/>
+        <w:t>29</w:t>
+      </w:r>
+      <w:r>
+        <w:rPr/>
+        <w:t>/1/2</w:t>
+      </w:r>
+      <w:r>
+        <w:rPr/>
+        <w:t>5</w:t>
+      </w:r>
+    </w:p>
+    <w:p>
+      <w:pPr>
+        <w:pStyle w:val="Normal"/>
+        <w:rPr>
+          <w:i w:val="false"/>
+          <w:i w:val="false"/>
+          <w:iCs w:val="false"/>
+        </w:rPr>
+      </w:pPr>
+      <w:r>
+        <w:rPr/>
+        <w:t>Aggiunta codice per creazione del dataset di training per algoritmo K-means. Il prossimo step è quello di creare il dataset e scrivere il codice su Colab per il modello di classificazione.</w:t>
       </w:r>
     </w:p>
     <w:p>

</xml_diff>

<commit_message>
Piccole modifiche all'AMC. I test sono successfull
</commit_message>
<xml_diff>
--- a/DiarioDiBordoProgettoSistemi.docx
+++ b/DiarioDiBordoProgettoSistemi.docx
@@ -302,29 +302,65 @@
       </w:pPr>
       <w:r>
         <w:rPr/>
-        <w:t>29</w:t>
-      </w:r>
-      <w:r>
-        <w:rPr/>
-        <w:t>/1/2</w:t>
-      </w:r>
+        <w:t>29/1/25</w:t>
+      </w:r>
+    </w:p>
+    <w:p>
+      <w:pPr>
+        <w:pStyle w:val="Normal"/>
+        <w:rPr>
+          <w:i w:val="false"/>
+          <w:i w:val="false"/>
+          <w:iCs w:val="false"/>
+        </w:rPr>
+      </w:pPr>
+      <w:r>
+        <w:rPr/>
+        <w:t>Aggiunta codice per creazione del dataset di training per algoritmo K-means. Il prossimo step è quello di creare il dataset e scrivere il codice su Colab per il modello di classificazione.</w:t>
+      </w:r>
+    </w:p>
+    <w:p>
+      <w:pPr>
+        <w:pStyle w:val="Heading2"/>
+        <w:rPr>
+          <w:i w:val="false"/>
+          <w:i w:val="false"/>
+          <w:iCs w:val="false"/>
+        </w:rPr>
+      </w:pPr>
       <w:r>
         <w:rPr/>
         <w:t>5</w:t>
       </w:r>
-    </w:p>
-    <w:p>
-      <w:pPr>
-        <w:pStyle w:val="Normal"/>
-        <w:rPr>
-          <w:i w:val="false"/>
-          <w:i w:val="false"/>
-          <w:iCs w:val="false"/>
-        </w:rPr>
-      </w:pPr>
-      <w:r>
-        <w:rPr/>
-        <w:t>Aggiunta codice per creazione del dataset di training per algoritmo K-means. Il prossimo step è quello di creare il dataset e scrivere il codice su Colab per il modello di classificazione.</w:t>
+      <w:r>
+        <w:rPr/>
+        <w:t>/</w:t>
+      </w:r>
+      <w:r>
+        <w:rPr/>
+        <w:t>2</w:t>
+      </w:r>
+      <w:r>
+        <w:rPr/>
+        <w:t>/</w:t>
+      </w:r>
+      <w:r>
+        <w:rPr/>
+        <w:t>25</w:t>
+      </w:r>
+    </w:p>
+    <w:p>
+      <w:pPr>
+        <w:pStyle w:val="Normal"/>
+        <w:rPr>
+          <w:i w:val="false"/>
+          <w:i w:val="false"/>
+          <w:iCs w:val="false"/>
+        </w:rPr>
+      </w:pPr>
+      <w:r>
+        <w:rPr/>
+        <w:t>Il codice per l’AMC è concluso. I test sono stati un successo. Bisogna solo registrare delle prove con un canale con ostacoli in movimento. Si pensa ora ad andare oltre. Bisogna rifare le misurazioni per le codifiche.</w:t>
       </w:r>
     </w:p>
     <w:p>

</xml_diff>

<commit_message>
Riorganizzazione delle folders e aggiornamento del diario di bordo
</commit_message>
<xml_diff>
--- a/DiarioDiBordoProgettoSistemi.docx
+++ b/DiarioDiBordoProgettoSistemi.docx
@@ -330,23 +330,7 @@
       </w:pPr>
       <w:r>
         <w:rPr/>
-        <w:t>5</w:t>
-      </w:r>
-      <w:r>
-        <w:rPr/>
-        <w:t>/</w:t>
-      </w:r>
-      <w:r>
-        <w:rPr/>
-        <w:t>2</w:t>
-      </w:r>
-      <w:r>
-        <w:rPr/>
-        <w:t>/</w:t>
-      </w:r>
-      <w:r>
-        <w:rPr/>
-        <w:t>25</w:t>
+        <w:t>5/2/25</w:t>
       </w:r>
     </w:p>
     <w:p>
@@ -365,6 +349,24 @@
     </w:p>
     <w:p>
       <w:pPr>
+        <w:pStyle w:val="Heading2"/>
+        <w:rPr>
+          <w:i w:val="false"/>
+          <w:i w:val="false"/>
+          <w:iCs w:val="false"/>
+        </w:rPr>
+      </w:pPr>
+      <w:r>
+        <w:rPr/>
+        <w:t>11</w:t>
+      </w:r>
+      <w:r>
+        <w:rPr/>
+        <w:t>/2/25</w:t>
+      </w:r>
+    </w:p>
+    <w:p>
+      <w:pPr>
         <w:pStyle w:val="Normal"/>
         <w:spacing w:before="0" w:after="160"/>
         <w:rPr>
@@ -375,6 +377,7 @@
       </w:pPr>
       <w:r>
         <w:rPr/>
+        <w:t>Progetto concluso. Matteo deve cambiare i commenti all’interno dei codici.Inizio stesura della tesi di Nicola. Concentrarsi sulla scrittura della relazione. Aggiungere poi le parti principali su GitHub seguendo il modello proposto dall’indice.</w:t>
       </w:r>
     </w:p>
     <w:sectPr>

</xml_diff>